<commit_message>
Better header recognition + bug fixes
</commit_message>
<xml_diff>
--- a/src/test/resources/alignmentTest/documents/test.docx
+++ b/src/test/resources/alignmentTest/documents/test.docx
@@ -4,51 +4,11 @@
   <w:body>
     <w:p>
       <w:pPr>
+        <w:spacing w:before="300" w:line="360" w:lineRule="auto"/>
+        <w:ind w:firstLine="709"/>
         <w:jc w:val="center"/>
         <w:rPr>
-          <w:sz w:val="22"/>
-          <w:szCs w:val="22"/>
-          <w:lang w:val="en-US"/>
-        </w:rPr>
-      </w:pPr>
-      <w:proofErr w:type="spellStart"/>
-      <w:r>
-        <w:rPr>
-          <w:sz w:val="22"/>
-          <w:szCs w:val="22"/>
-        </w:rPr>
-        <w:t>Wrong</w:t>
-      </w:r>
-      <w:proofErr w:type="spellEnd"/>
-      <w:r>
-        <w:rPr>
-          <w:sz w:val="22"/>
-          <w:szCs w:val="22"/>
-        </w:rPr>
-        <w:t xml:space="preserve"> </w:t>
-      </w:r>
-      <w:proofErr w:type="spellStart"/>
-      <w:r>
-        <w:rPr>
-          <w:sz w:val="22"/>
-          <w:szCs w:val="22"/>
-        </w:rPr>
-        <w:t>alignment</w:t>
-      </w:r>
-      <w:proofErr w:type="spellEnd"/>
-      <w:r>
-        <w:rPr>
-          <w:sz w:val="22"/>
-          <w:szCs w:val="22"/>
-          <w:lang w:val="en-US"/>
-        </w:rPr>
-        <w:t xml:space="preserve"> and font-size</w:t>
-      </w:r>
-    </w:p>
-    <w:p>
-      <w:pPr>
-        <w:rPr>
-          <w:rFonts w:ascii="Calibri" w:hAnsi="Calibri"/>
+          <w:rFonts w:ascii="Arial" w:hAnsi="Arial" w:cs="Arial"/>
           <w:b/>
           <w:bCs/>
           <w:lang w:val="en-US"/>
@@ -56,37 +16,58 @@
       </w:pPr>
       <w:r>
         <w:rPr>
-          <w:rFonts w:ascii="Calibri" w:hAnsi="Calibri"/>
+          <w:rFonts w:ascii="Arial" w:hAnsi="Arial" w:cs="Arial"/>
           <w:b/>
           <w:bCs/>
           <w:lang w:val="en-US"/>
         </w:rPr>
-        <w:t>Wrong first line indent</w:t>
-      </w:r>
-      <w:r>
-        <w:rPr>
-          <w:rFonts w:ascii="Calibri" w:hAnsi="Calibri"/>
-          <w:b/>
-          <w:bCs/>
-          <w:lang w:val="en-US"/>
-        </w:rPr>
-        <w:t xml:space="preserve"> and bold</w:t>
+        <w:t>Bold Arial text with centered alignment and first line indent</w:t>
       </w:r>
     </w:p>
     <w:p>
       <w:pPr>
-        <w:spacing w:before="300"/>
         <w:rPr>
-          <w:rFonts w:ascii="Comic Sans MS" w:hAnsi="Comic Sans MS"/>
+          <w:rFonts w:ascii="Arial" w:hAnsi="Arial" w:cs="Arial"/>
+          <w:b/>
+          <w:bCs/>
           <w:lang w:val="en-US"/>
         </w:rPr>
       </w:pPr>
       <w:r>
         <w:rPr>
-          <w:rFonts w:ascii="Comic Sans MS" w:hAnsi="Comic Sans MS"/>
+          <w:rFonts w:ascii="Arial" w:hAnsi="Arial" w:cs="Arial"/>
+          <w:b/>
+          <w:bCs/>
           <w:lang w:val="en-US"/>
         </w:rPr>
-        <w:t>Wrong spacing before and font family</w:t>
+        <w:br w:type="page"/>
+      </w:r>
+    </w:p>
+    <w:p>
+      <w:pPr>
+        <w:spacing w:before="300" w:line="360" w:lineRule="auto"/>
+        <w:ind w:firstLine="709"/>
+        <w:jc w:val="center"/>
+        <w:rPr>
+          <w:rFonts w:ascii="Arial" w:hAnsi="Arial" w:cs="Arial"/>
+          <w:b/>
+          <w:bCs/>
+          <w:sz w:val="28"/>
+          <w:szCs w:val="28"/>
+          <w:lang w:val="en-US"/>
+        </w:rPr>
+      </w:pPr>
+      <w:r>
+        <w:rPr>
+          <w:rFonts w:ascii="Arial" w:hAnsi="Arial" w:cs="Arial"/>
+          <w:b/>
+          <w:bCs/>
+          <w:sz w:val="28"/>
+          <w:szCs w:val="28"/>
+          <w:lang w:val="en-US"/>
+        </w:rPr>
+        <w:lastRenderedPageBreak/>
+        <w:t>pidor</w:t>
       </w:r>
     </w:p>
     <w:sectPr>

</xml_diff>

<commit_message>
Add page break before check + header fix
</commit_message>
<xml_diff>
--- a/src/test/resources/alignmentTest/documents/test.docx
+++ b/src/test/resources/alignmentTest/documents/test.docx
@@ -2,142 +2,409 @@
 <file path=word/document.xml><?xml version="1.0" encoding="utf-8"?>
 <w:document xmlns:wpc="http://schemas.microsoft.com/office/word/2010/wordprocessingCanvas" xmlns:cx="http://schemas.microsoft.com/office/drawing/2014/chartex" xmlns:cx1="http://schemas.microsoft.com/office/drawing/2015/9/8/chartex" xmlns:cx2="http://schemas.microsoft.com/office/drawing/2015/10/21/chartex" xmlns:cx3="http://schemas.microsoft.com/office/drawing/2016/5/9/chartex" xmlns:cx4="http://schemas.microsoft.com/office/drawing/2016/5/10/chartex" xmlns:cx5="http://schemas.microsoft.com/office/drawing/2016/5/11/chartex" xmlns:cx6="http://schemas.microsoft.com/office/drawing/2016/5/12/chartex" xmlns:cx7="http://schemas.microsoft.com/office/drawing/2016/5/13/chartex" xmlns:cx8="http://schemas.microsoft.com/office/drawing/2016/5/14/chartex" xmlns:mc="http://schemas.openxmlformats.org/markup-compatibility/2006" xmlns:aink="http://schemas.microsoft.com/office/drawing/2016/ink" xmlns:am3d="http://schemas.microsoft.com/office/drawing/2017/model3d" xmlns:o="urn:schemas-microsoft-com:office:office" xmlns:r="http://schemas.openxmlformats.org/officeDocument/2006/relationships" xmlns:m="http://schemas.openxmlformats.org/officeDocument/2006/math" xmlns:v="urn:schemas-microsoft-com:vml" xmlns:wp14="http://schemas.microsoft.com/office/word/2010/wordprocessingDrawing" xmlns:wp="http://schemas.openxmlformats.org/drawingml/2006/wordprocessingDrawing" xmlns:w10="urn:schemas-microsoft-com:office:word" xmlns:w="http://schemas.openxmlformats.org/wordprocessingml/2006/main" xmlns:w14="http://schemas.microsoft.com/office/word/2010/wordml" xmlns:w15="http://schemas.microsoft.com/office/word/2012/wordml" xmlns:w16cex="http://schemas.microsoft.com/office/word/2018/wordml/cex" xmlns:w16cid="http://schemas.microsoft.com/office/word/2016/wordml/cid" xmlns:w16="http://schemas.microsoft.com/office/word/2018/wordml" xmlns:w16se="http://schemas.microsoft.com/office/word/2015/wordml/symex" xmlns:wpg="http://schemas.microsoft.com/office/word/2010/wordprocessingGroup" xmlns:wpi="http://schemas.microsoft.com/office/word/2010/wordprocessingInk" xmlns:wne="http://schemas.microsoft.com/office/word/2006/wordml" xmlns:wps="http://schemas.microsoft.com/office/word/2010/wordprocessingShape" mc:Ignorable="w14 w15 w16se w16cid w16 w16cex wp14">
   <w:body>
+    <w:bookmarkStart w:id="0" w:name="_Toc73116929" w:displacedByCustomXml="next"/>
+    <w:sdt>
+      <w:sdtPr>
+        <w:id w:val="1553578686"/>
+        <w:docPartObj>
+          <w:docPartGallery w:val="Table of Contents"/>
+          <w:docPartUnique/>
+        </w:docPartObj>
+      </w:sdtPr>
+      <w:sdtEndPr>
+        <w:rPr>
+          <w:rFonts w:asciiTheme="minorHAnsi" w:eastAsiaTheme="minorEastAsia" w:hAnsiTheme="minorHAnsi" w:cstheme="minorBidi"/>
+          <w:noProof/>
+          <w:color w:val="auto"/>
+          <w:sz w:val="24"/>
+          <w:szCs w:val="24"/>
+        </w:rPr>
+      </w:sdtEndPr>
+      <w:sdtContent>
+        <w:p>
+          <w:pPr>
+            <w:pStyle w:val="af"/>
+            <w:rPr>
+              <w:lang w:val="en-US"/>
+            </w:rPr>
+          </w:pPr>
+          <w:r>
+            <w:t>Оглавление</w:t>
+          </w:r>
+        </w:p>
+        <w:p>
+          <w:pPr>
+            <w:pStyle w:val="11"/>
+            <w:tabs>
+              <w:tab w:val="right" w:leader="dot" w:pos="9345"/>
+            </w:tabs>
+            <w:rPr>
+              <w:b w:val="0"/>
+              <w:bCs w:val="0"/>
+              <w:noProof/>
+              <w:sz w:val="24"/>
+              <w:szCs w:val="24"/>
+            </w:rPr>
+          </w:pPr>
+          <w:r>
+            <w:rPr>
+              <w:b w:val="0"/>
+              <w:bCs w:val="0"/>
+            </w:rPr>
+            <w:fldChar w:fldCharType="begin"/>
+          </w:r>
+          <w:r>
+            <w:instrText>TOC \o "1-3" \h \z \u</w:instrText>
+          </w:r>
+          <w:r>
+            <w:rPr>
+              <w:b w:val="0"/>
+              <w:bCs w:val="0"/>
+            </w:rPr>
+            <w:fldChar w:fldCharType="separate"/>
+          </w:r>
+          <w:hyperlink w:anchor="_Toc73128679" w:history="1">
+            <w:r>
+              <w:rPr>
+                <w:rStyle w:val="af0"/>
+                <w:rFonts w:ascii="Comic Sans MS" w:hAnsi="Comic Sans MS"/>
+                <w:noProof/>
+                <w:lang w:val="en-US"/>
+              </w:rPr>
+              <w:t>Header level 1</w:t>
+            </w:r>
+            <w:r>
+              <w:rPr>
+                <w:noProof/>
+                <w:webHidden/>
+              </w:rPr>
+              <w:tab/>
+            </w:r>
+            <w:r>
+              <w:rPr>
+                <w:noProof/>
+                <w:webHidden/>
+              </w:rPr>
+              <w:fldChar w:fldCharType="begin"/>
+            </w:r>
+            <w:r>
+              <w:rPr>
+                <w:noProof/>
+                <w:webHidden/>
+              </w:rPr>
+              <w:instrText xml:space="preserve"> PAGEREF _Toc73128679 \h </w:instrText>
+            </w:r>
+            <w:r>
+              <w:rPr>
+                <w:noProof/>
+                <w:webHidden/>
+              </w:rPr>
+            </w:r>
+            <w:r>
+              <w:rPr>
+                <w:noProof/>
+                <w:webHidden/>
+              </w:rPr>
+              <w:fldChar w:fldCharType="separate"/>
+            </w:r>
+            <w:r>
+              <w:rPr>
+                <w:noProof/>
+                <w:webHidden/>
+              </w:rPr>
+              <w:t>1</w:t>
+            </w:r>
+            <w:r>
+              <w:rPr>
+                <w:noProof/>
+                <w:webHidden/>
+              </w:rPr>
+              <w:fldChar w:fldCharType="end"/>
+            </w:r>
+          </w:hyperlink>
+        </w:p>
+        <w:p>
+          <w:pPr>
+            <w:pStyle w:val="23"/>
+            <w:tabs>
+              <w:tab w:val="right" w:leader="dot" w:pos="9345"/>
+            </w:tabs>
+            <w:rPr>
+              <w:i w:val="0"/>
+              <w:iCs w:val="0"/>
+              <w:noProof/>
+              <w:sz w:val="24"/>
+              <w:szCs w:val="24"/>
+            </w:rPr>
+          </w:pPr>
+          <w:hyperlink w:anchor="_Toc73128680" w:history="1">
+            <w:r>
+              <w:rPr>
+                <w:rStyle w:val="af0"/>
+                <w:rFonts w:ascii="Comic Sans MS" w:hAnsi="Comic Sans MS"/>
+                <w:b/>
+                <w:bCs/>
+                <w:noProof/>
+                <w:lang w:val="en-US"/>
+              </w:rPr>
+              <w:t>Header level 2</w:t>
+            </w:r>
+            <w:r>
+              <w:rPr>
+                <w:noProof/>
+                <w:webHidden/>
+              </w:rPr>
+              <w:tab/>
+            </w:r>
+            <w:r>
+              <w:rPr>
+                <w:noProof/>
+                <w:webHidden/>
+              </w:rPr>
+              <w:fldChar w:fldCharType="begin"/>
+            </w:r>
+            <w:r>
+              <w:rPr>
+                <w:noProof/>
+                <w:webHidden/>
+              </w:rPr>
+              <w:instrText xml:space="preserve"> PAGEREF _Toc73128680 \h </w:instrText>
+            </w:r>
+            <w:r>
+              <w:rPr>
+                <w:noProof/>
+                <w:webHidden/>
+              </w:rPr>
+            </w:r>
+            <w:r>
+              <w:rPr>
+                <w:noProof/>
+                <w:webHidden/>
+              </w:rPr>
+              <w:fldChar w:fldCharType="separate"/>
+            </w:r>
+            <w:r>
+              <w:rPr>
+                <w:noProof/>
+                <w:webHidden/>
+              </w:rPr>
+              <w:t>1</w:t>
+            </w:r>
+            <w:r>
+              <w:rPr>
+                <w:noProof/>
+                <w:webHidden/>
+              </w:rPr>
+              <w:fldChar w:fldCharType="end"/>
+            </w:r>
+          </w:hyperlink>
+        </w:p>
+        <w:p>
+          <w:pPr>
+            <w:pStyle w:val="31"/>
+            <w:tabs>
+              <w:tab w:val="right" w:leader="dot" w:pos="9345"/>
+            </w:tabs>
+            <w:rPr>
+              <w:noProof/>
+              <w:sz w:val="24"/>
+              <w:szCs w:val="24"/>
+            </w:rPr>
+          </w:pPr>
+          <w:hyperlink w:anchor="_Toc73128681" w:history="1">
+            <w:r>
+              <w:rPr>
+                <w:rStyle w:val="af0"/>
+                <w:noProof/>
+                <w:lang w:val="en-US"/>
+              </w:rPr>
+              <w:t>Header level 3</w:t>
+            </w:r>
+            <w:r>
+              <w:rPr>
+                <w:noProof/>
+                <w:webHidden/>
+              </w:rPr>
+              <w:tab/>
+            </w:r>
+            <w:r>
+              <w:rPr>
+                <w:noProof/>
+                <w:webHidden/>
+              </w:rPr>
+              <w:fldChar w:fldCharType="begin"/>
+            </w:r>
+            <w:r>
+              <w:rPr>
+                <w:noProof/>
+                <w:webHidden/>
+              </w:rPr>
+              <w:instrText xml:space="preserve"> PAGEREF _Toc73128681 \h </w:instrText>
+            </w:r>
+            <w:r>
+              <w:rPr>
+                <w:noProof/>
+                <w:webHidden/>
+              </w:rPr>
+            </w:r>
+            <w:r>
+              <w:rPr>
+                <w:noProof/>
+                <w:webHidden/>
+              </w:rPr>
+              <w:fldChar w:fldCharType="separate"/>
+            </w:r>
+            <w:r>
+              <w:rPr>
+                <w:noProof/>
+                <w:webHidden/>
+              </w:rPr>
+              <w:t>1</w:t>
+            </w:r>
+            <w:r>
+              <w:rPr>
+                <w:noProof/>
+                <w:webHidden/>
+              </w:rPr>
+              <w:fldChar w:fldCharType="end"/>
+            </w:r>
+          </w:hyperlink>
+        </w:p>
+        <w:p>
+          <w:r>
+            <w:rPr>
+              <w:b/>
+              <w:bCs/>
+              <w:noProof/>
+            </w:rPr>
+            <w:fldChar w:fldCharType="end"/>
+          </w:r>
+        </w:p>
+      </w:sdtContent>
+    </w:sdt>
     <w:p>
       <w:pPr>
-        <w:ind w:firstLine="709"/>
-        <w:jc w:val="center"/>
+        <w:pStyle w:val="1"/>
         <w:rPr>
-          <w:rFonts w:ascii="Times New Roman" w:hAnsi="Times New Roman" w:cs="Times New Roman"/>
+          <w:rFonts w:ascii="Comic Sans MS" w:hAnsi="Comic Sans MS"/>
           <w:b/>
           <w:bCs/>
-        </w:rPr>
-      </w:pPr>
-      <w:proofErr w:type="spellStart"/>
-      <w:r>
-        <w:rPr>
-          <w:rFonts w:ascii="Times New Roman" w:hAnsi="Times New Roman" w:cs="Times New Roman"/>
-          <w:b/>
-          <w:bCs/>
-        </w:rPr>
-        <w:t>Wrong</w:t>
-      </w:r>
-      <w:proofErr w:type="spellEnd"/>
-      <w:r>
-        <w:rPr>
-          <w:rFonts w:ascii="Times New Roman" w:hAnsi="Times New Roman" w:cs="Times New Roman"/>
-          <w:b/>
-          <w:bCs/>
-        </w:rPr>
-        <w:t xml:space="preserve"> </w:t>
-      </w:r>
-      <w:proofErr w:type="spellStart"/>
-      <w:r>
-        <w:rPr>
-          <w:rFonts w:ascii="Times New Roman" w:hAnsi="Times New Roman" w:cs="Times New Roman"/>
-          <w:b/>
-          <w:bCs/>
-        </w:rPr>
-        <w:t>alignment</w:t>
-      </w:r>
-      <w:proofErr w:type="spellEnd"/>
-      <w:r>
-        <w:rPr>
-          <w:rFonts w:ascii="Times New Roman" w:hAnsi="Times New Roman" w:cs="Times New Roman"/>
-          <w:b/>
-          <w:bCs/>
-        </w:rPr>
-        <w:t xml:space="preserve"> </w:t>
-      </w:r>
-      <w:proofErr w:type="spellStart"/>
-      <w:r>
-        <w:rPr>
-          <w:rFonts w:ascii="Times New Roman" w:hAnsi="Times New Roman" w:cs="Times New Roman"/>
-          <w:b/>
-          <w:bCs/>
-        </w:rPr>
-        <w:t>and</w:t>
-      </w:r>
-      <w:proofErr w:type="spellEnd"/>
-      <w:r>
-        <w:rPr>
-          <w:rFonts w:ascii="Times New Roman" w:hAnsi="Times New Roman" w:cs="Times New Roman"/>
-          <w:b/>
-          <w:bCs/>
-        </w:rPr>
-        <w:t xml:space="preserve"> </w:t>
-      </w:r>
-      <w:proofErr w:type="spellStart"/>
-      <w:r>
-        <w:rPr>
-          <w:rFonts w:ascii="Times New Roman" w:hAnsi="Times New Roman" w:cs="Times New Roman"/>
-          <w:b/>
-          <w:bCs/>
-        </w:rPr>
-        <w:t>font</w:t>
-      </w:r>
-      <w:proofErr w:type="spellEnd"/>
-      <w:r>
-        <w:rPr>
-          <w:rFonts w:ascii="Times New Roman" w:hAnsi="Times New Roman" w:cs="Times New Roman"/>
-          <w:b/>
-          <w:bCs/>
-        </w:rPr>
-        <w:t xml:space="preserve"> </w:t>
-      </w:r>
-      <w:proofErr w:type="spellStart"/>
-      <w:r>
-        <w:rPr>
-          <w:rFonts w:ascii="Times New Roman" w:hAnsi="Times New Roman" w:cs="Times New Roman"/>
-          <w:b/>
-          <w:bCs/>
-        </w:rPr>
-        <w:t>size</w:t>
-      </w:r>
-      <w:proofErr w:type="spellEnd"/>
-    </w:p>
-    <w:p>
-      <w:pPr>
-        <w:spacing w:before="320"/>
-        <w:ind w:firstLine="709"/>
-        <w:rPr>
-          <w:rFonts w:ascii="Times New Roman" w:hAnsi="Times New Roman" w:cs="Times New Roman"/>
+          <w:color w:val="auto"/>
           <w:sz w:val="28"/>
           <w:szCs w:val="28"/>
           <w:lang w:val="en-US"/>
         </w:rPr>
       </w:pPr>
+      <w:bookmarkStart w:id="1" w:name="_Toc73128679"/>
       <w:r>
         <w:rPr>
-          <w:rFonts w:ascii="Times New Roman" w:hAnsi="Times New Roman" w:cs="Times New Roman"/>
+          <w:rFonts w:ascii="Comic Sans MS" w:hAnsi="Comic Sans MS"/>
+          <w:b/>
+          <w:bCs/>
+          <w:color w:val="auto"/>
           <w:sz w:val="28"/>
           <w:szCs w:val="28"/>
           <w:lang w:val="en-US"/>
         </w:rPr>
-        <w:t>Wrong bold and spacing before</w:t>
+        <w:t>Header level 1</w:t>
       </w:r>
+      <w:bookmarkEnd w:id="0"/>
+      <w:bookmarkEnd w:id="1"/>
     </w:p>
     <w:p>
       <w:pPr>
+        <w:pStyle w:val="2"/>
         <w:rPr>
-          <w:rFonts w:ascii="Papyrus" w:hAnsi="Papyrus"/>
+          <w:rFonts w:ascii="Comic Sans MS" w:hAnsi="Comic Sans MS"/>
           <w:b/>
           <w:bCs/>
-          <w:sz w:val="28"/>
-          <w:szCs w:val="28"/>
+          <w:color w:val="auto"/>
+          <w:sz w:val="24"/>
+          <w:szCs w:val="24"/>
           <w:lang w:val="en-US"/>
         </w:rPr>
       </w:pPr>
+      <w:bookmarkStart w:id="2" w:name="_Toc73116930"/>
+      <w:bookmarkStart w:id="3" w:name="_Toc73128680"/>
       <w:r>
         <w:rPr>
-          <w:rFonts w:ascii="Papyrus" w:hAnsi="Papyrus"/>
+          <w:rFonts w:ascii="Comic Sans MS" w:hAnsi="Comic Sans MS"/>
           <w:b/>
           <w:bCs/>
-          <w:sz w:val="28"/>
-          <w:szCs w:val="28"/>
+          <w:color w:val="auto"/>
+          <w:sz w:val="24"/>
+          <w:szCs w:val="24"/>
           <w:lang w:val="en-US"/>
         </w:rPr>
-        <w:t>Wrong font family and first line indent</w:t>
+        <w:t>Header level 2</w:t>
       </w:r>
+      <w:bookmarkEnd w:id="2"/>
+      <w:bookmarkEnd w:id="3"/>
+    </w:p>
+    <w:p>
+      <w:pPr>
+        <w:pStyle w:val="3"/>
+        <w:rPr>
+          <w:lang w:val="en-US"/>
+        </w:rPr>
+      </w:pPr>
+      <w:bookmarkStart w:id="4" w:name="_Toc73116931"/>
+      <w:bookmarkStart w:id="5" w:name="_Toc73128681"/>
+      <w:r>
+        <w:rPr>
+          <w:lang w:val="en-US"/>
+        </w:rPr>
+        <w:t xml:space="preserve">Header </w:t>
+      </w:r>
+      <w:r>
+        <w:rPr>
+          <w:lang w:val="en-US"/>
+        </w:rPr>
+        <w:t>leve</w:t>
+      </w:r>
+      <w:r>
+        <w:rPr>
+          <w:lang w:val="en-US"/>
+        </w:rPr>
+        <w:t>l</w:t>
+      </w:r>
+      <w:r>
+        <w:rPr>
+          <w:lang w:val="en-US"/>
+        </w:rPr>
+        <w:t xml:space="preserve"> </w:t>
+      </w:r>
+      <w:bookmarkEnd w:id="4"/>
+      <w:r>
+        <w:rPr>
+          <w:lang w:val="en-US"/>
+        </w:rPr>
+        <w:t>3</w:t>
+      </w:r>
+      <w:bookmarkEnd w:id="5"/>
+    </w:p>
+    <w:p>
+      <w:proofErr w:type="spellStart"/>
+      <w:r>
+        <w:t>Just</w:t>
+      </w:r>
+      <w:proofErr w:type="spellEnd"/>
+      <w:r>
+        <w:t xml:space="preserve"> </w:t>
+      </w:r>
+      <w:proofErr w:type="spellStart"/>
+      <w:r>
+        <w:t>some</w:t>
+      </w:r>
+      <w:proofErr w:type="spellEnd"/>
+      <w:r>
+        <w:t xml:space="preserve"> </w:t>
+      </w:r>
+      <w:proofErr w:type="spellStart"/>
+      <w:r>
+        <w:t>text</w:t>
+      </w:r>
+      <w:proofErr w:type="spellEnd"/>
     </w:p>
     <w:sectPr>
       <w:pgSz w:w="11906" w:h="16838"/>
@@ -1566,7 +1833,7 @@
 </file>
 
 <file path=customXml/itemProps1.xml><?xml version="1.0" encoding="utf-8"?>
-<ds:datastoreItem xmlns:ds="http://schemas.openxmlformats.org/officeDocument/2006/customXml" ds:itemID="{0ED638E1-166A-6F44-981B-0A0E56377987}">
+<ds:datastoreItem xmlns:ds="http://schemas.openxmlformats.org/officeDocument/2006/customXml" ds:itemID="{746DB630-C36C-C046-A54F-E3E383BC12A7}">
   <ds:schemaRefs>
     <ds:schemaRef ds:uri="http://schemas.openxmlformats.org/officeDocument/2006/bibliography"/>
   </ds:schemaRefs>

</xml_diff>